<commit_message>
add dresses character and 2_Sep30_2018 review
</commit_message>
<xml_diff>
--- a/Integrated_writing/1_TPO49_Sep29_2018/5_TPO49.docx
+++ b/Integrated_writing/1_TPO49_Sep29_2018/5_TPO49.docx
@@ -21,7 +21,73 @@
           <w:sz w:val="26"/>
           <w:szCs w:val="26"/>
         </w:rPr>
-        <w:t>In the reading passage, the author states that humpback whales may navigate by stars to migrate long distances. However, the professor refutes this idea and thinks the reasons listed in the reading are unconvincing.</w:t>
+        <w:t>The reading passage believes that</w:t>
+      </w:r>
+      <w:r>
+        <w:rPr>
+          <w:rFonts w:ascii="Helvetica Neue" w:hAnsi="Helvetica Neue" w:cstheme="minorHAnsi"/>
+          <w:color w:val="1B1B1B"/>
+          <w:sz w:val="26"/>
+          <w:szCs w:val="26"/>
+        </w:rPr>
+        <w:t xml:space="preserve"> </w:t>
+      </w:r>
+      <w:r>
+        <w:rPr>
+          <w:rFonts w:ascii="Helvetica Neue" w:hAnsi="Helvetica Neue" w:cstheme="minorHAnsi"/>
+          <w:color w:val="1B1B1B"/>
+          <w:sz w:val="26"/>
+          <w:szCs w:val="26"/>
+        </w:rPr>
+        <w:t>humpback whales may be navigating by the stars, much as early human sailors did.</w:t>
+      </w:r>
+      <w:r>
+        <w:t xml:space="preserve"> </w:t>
+      </w:r>
+      <w:r>
+        <w:rPr>
+          <w:rFonts w:ascii="Helvetica Neue" w:hAnsi="Helvetica Neue" w:cstheme="minorHAnsi"/>
+          <w:color w:val="1B1B1B"/>
+          <w:sz w:val="26"/>
+          <w:szCs w:val="26"/>
+        </w:rPr>
+        <w:t>On the contrary, the professor argues that</w:t>
+      </w:r>
+      <w:r>
+        <w:rPr>
+          <w:rFonts w:ascii="Helvetica Neue" w:hAnsi="Helvetica Neue" w:cstheme="minorHAnsi"/>
+          <w:color w:val="1B1B1B"/>
+          <w:sz w:val="26"/>
+          <w:szCs w:val="26"/>
+        </w:rPr>
+        <w:t xml:space="preserve"> </w:t>
+      </w:r>
+      <w:r>
+        <w:rPr>
+          <w:rFonts w:ascii="Helvetica Neue" w:hAnsi="Helvetica Neue" w:cstheme="minorHAnsi"/>
+          <w:color w:val="1B1B1B"/>
+          <w:sz w:val="26"/>
+          <w:szCs w:val="26"/>
+        </w:rPr>
+        <w:t>the evidence supporting the theory</w:t>
+      </w:r>
+      <w:r>
+        <w:rPr>
+          <w:rFonts w:ascii="Helvetica Neue" w:hAnsi="Helvetica Neue" w:cstheme="minorHAnsi"/>
+          <w:color w:val="1B1B1B"/>
+          <w:sz w:val="26"/>
+          <w:szCs w:val="26"/>
+        </w:rPr>
+        <w:t xml:space="preserve"> </w:t>
+      </w:r>
+      <w:r>
+        <w:rPr>
+          <w:rFonts w:ascii="Helvetica Neue" w:hAnsi="Helvetica Neue" w:cstheme="minorHAnsi"/>
+          <w:color w:val="1B1B1B"/>
+          <w:sz w:val="26"/>
+          <w:szCs w:val="26"/>
+        </w:rPr>
+        <w:t>that humpback whales use the stars to navigate the open seas is not very convincing.</w:t>
       </w:r>
     </w:p>
     <w:p>
@@ -56,25 +122,228 @@
           <w:sz w:val="26"/>
           <w:szCs w:val="26"/>
         </w:rPr>
-        <w:t xml:space="preserve">First of all, the author claims that humpback whales are intelligent enough to navigate by stars, while the professor states that there is no correlation between intelligence and an animal’s ability to use stars for navigation. For example, some birds such as ducks evolved the ability for navigation by stars. And ducks are only of general cognitive ability, not as advanced as humpback </w:t>
-      </w:r>
-      <w:r>
-        <w:rPr>
-          <w:rFonts w:ascii="Helvetica Neue" w:hAnsi="Helvetica Neue" w:cstheme="minorHAnsi"/>
-          <w:color w:val="1B1B1B"/>
-          <w:sz w:val="26"/>
-          <w:szCs w:val="26"/>
-        </w:rPr>
-        <w:t>whales</w:t>
-      </w:r>
-      <w:r>
-        <w:rPr>
-          <w:rFonts w:ascii="Helvetica Neue" w:hAnsi="Helvetica Neue" w:cstheme="minorHAnsi"/>
-          <w:color w:val="1B1B1B"/>
-          <w:sz w:val="26"/>
-          <w:szCs w:val="26"/>
-        </w:rPr>
-        <w:t>. So, it seems that there is no real connection between intelligence and the ability to use stars for navigation.</w:t>
+        <w:t xml:space="preserve">In the first place, the passage maintains that humpback whales are </w:t>
+      </w:r>
+      <w:r>
+        <w:rPr>
+          <w:rFonts w:ascii="Helvetica Neue" w:hAnsi="Helvetica Neue" w:cstheme="minorHAnsi"/>
+          <w:color w:val="1B1B1B"/>
+          <w:sz w:val="26"/>
+          <w:szCs w:val="26"/>
+        </w:rPr>
+        <w:t xml:space="preserve">too </w:t>
+      </w:r>
+      <w:r>
+        <w:rPr>
+          <w:rFonts w:ascii="Helvetica Neue" w:hAnsi="Helvetica Neue" w:cstheme="minorHAnsi"/>
+          <w:color w:val="1B1B1B"/>
+          <w:sz w:val="26"/>
+          <w:szCs w:val="26"/>
+        </w:rPr>
+        <w:t>intelligent</w:t>
+      </w:r>
+      <w:r>
+        <w:rPr>
+          <w:rFonts w:ascii="Helvetica Neue" w:hAnsi="Helvetica Neue" w:cstheme="minorHAnsi"/>
+          <w:color w:val="1B1B1B"/>
+          <w:sz w:val="26"/>
+          <w:szCs w:val="26"/>
+        </w:rPr>
+        <w:t xml:space="preserve"> to </w:t>
+      </w:r>
+      <w:r>
+        <w:rPr>
+          <w:rFonts w:ascii="Helvetica Neue" w:hAnsi="Helvetica Neue" w:cstheme="minorHAnsi"/>
+          <w:color w:val="1B1B1B"/>
+          <w:sz w:val="26"/>
+          <w:szCs w:val="26"/>
+        </w:rPr>
+        <w:t xml:space="preserve">navigate </w:t>
+      </w:r>
+      <w:r>
+        <w:rPr>
+          <w:rFonts w:ascii="Helvetica Neue" w:hAnsi="Helvetica Neue" w:cstheme="minorHAnsi"/>
+          <w:color w:val="1B1B1B"/>
+          <w:sz w:val="26"/>
+          <w:szCs w:val="26"/>
+        </w:rPr>
+        <w:t>with</w:t>
+      </w:r>
+      <w:r>
+        <w:rPr>
+          <w:rFonts w:ascii="Helvetica Neue" w:hAnsi="Helvetica Neue" w:cstheme="minorHAnsi"/>
+          <w:color w:val="1B1B1B"/>
+          <w:sz w:val="26"/>
+          <w:szCs w:val="26"/>
+        </w:rPr>
+        <w:t xml:space="preserve"> stars</w:t>
+      </w:r>
+      <w:r>
+        <w:rPr>
+          <w:rFonts w:ascii="Helvetica Neue" w:hAnsi="Helvetica Neue" w:cstheme="minorHAnsi"/>
+          <w:color w:val="1B1B1B"/>
+          <w:sz w:val="26"/>
+          <w:szCs w:val="26"/>
+        </w:rPr>
+        <w:t xml:space="preserve">. However, </w:t>
+      </w:r>
+      <w:r>
+        <w:rPr>
+          <w:rFonts w:ascii="Helvetica Neue" w:hAnsi="Helvetica Neue" w:cstheme="minorHAnsi"/>
+          <w:color w:val="1B1B1B"/>
+          <w:sz w:val="26"/>
+          <w:szCs w:val="26"/>
+        </w:rPr>
+        <w:t xml:space="preserve">according to the </w:t>
+      </w:r>
+      <w:r>
+        <w:rPr>
+          <w:rFonts w:ascii="Helvetica Neue" w:hAnsi="Helvetica Neue" w:cstheme="minorHAnsi"/>
+          <w:color w:val="1B1B1B"/>
+          <w:sz w:val="26"/>
+          <w:szCs w:val="26"/>
+        </w:rPr>
+        <w:t>professor’s view</w:t>
+      </w:r>
+      <w:bookmarkStart w:id="0" w:name="_GoBack"/>
+      <w:bookmarkEnd w:id="0"/>
+      <w:r>
+        <w:rPr>
+          <w:rFonts w:ascii="Helvetica Neue" w:hAnsi="Helvetica Neue" w:cstheme="minorHAnsi"/>
+          <w:color w:val="1B1B1B"/>
+          <w:sz w:val="26"/>
+          <w:szCs w:val="26"/>
+        </w:rPr>
+        <w:t xml:space="preserve">, </w:t>
+      </w:r>
+      <w:r>
+        <w:rPr>
+          <w:rFonts w:ascii="Helvetica Neue" w:hAnsi="Helvetica Neue" w:cstheme="minorHAnsi"/>
+          <w:color w:val="1B1B1B"/>
+          <w:sz w:val="26"/>
+          <w:szCs w:val="26"/>
+        </w:rPr>
+        <w:t>hump</w:t>
+      </w:r>
+      <w:r>
+        <w:rPr>
+          <w:rFonts w:ascii="Helvetica Neue" w:hAnsi="Helvetica Neue" w:cstheme="minorHAnsi"/>
+          <w:color w:val="1B1B1B"/>
+          <w:sz w:val="26"/>
+          <w:szCs w:val="26"/>
+        </w:rPr>
+        <w:t>b</w:t>
+      </w:r>
+      <w:r>
+        <w:rPr>
+          <w:rFonts w:ascii="Helvetica Neue" w:hAnsi="Helvetica Neue" w:cstheme="minorHAnsi"/>
+          <w:color w:val="1B1B1B"/>
+          <w:sz w:val="26"/>
+          <w:szCs w:val="26"/>
+        </w:rPr>
+        <w:t>acks'</w:t>
+      </w:r>
+      <w:r>
+        <w:rPr>
+          <w:rFonts w:ascii="Helvetica Neue" w:hAnsi="Helvetica Neue" w:cstheme="minorHAnsi"/>
+          <w:color w:val="1B1B1B"/>
+          <w:sz w:val="26"/>
+          <w:szCs w:val="26"/>
+        </w:rPr>
+        <w:t xml:space="preserve"> </w:t>
+      </w:r>
+      <w:r>
+        <w:rPr>
+          <w:rFonts w:ascii="Helvetica Neue" w:hAnsi="Helvetica Neue" w:cstheme="minorHAnsi"/>
+          <w:color w:val="1B1B1B"/>
+          <w:sz w:val="26"/>
+          <w:szCs w:val="26"/>
+        </w:rPr>
+        <w:t xml:space="preserve">intelligence is the instinct that is born with, and some birds like ducks even with normal intelligence could use the stars to navigate. </w:t>
+      </w:r>
+      <w:r>
+        <w:rPr>
+          <w:rFonts w:ascii="Helvetica Neue" w:hAnsi="Helvetica Neue" w:cstheme="minorHAnsi"/>
+          <w:color w:val="1B1B1B"/>
+          <w:sz w:val="26"/>
+          <w:szCs w:val="26"/>
+        </w:rPr>
+        <w:t>T</w:t>
+      </w:r>
+      <w:r>
+        <w:rPr>
+          <w:rFonts w:ascii="Helvetica Neue" w:hAnsi="Helvetica Neue" w:cstheme="minorHAnsi"/>
+          <w:color w:val="1B1B1B"/>
+          <w:sz w:val="26"/>
+          <w:szCs w:val="26"/>
+        </w:rPr>
+        <w:t>herefore</w:t>
+      </w:r>
+      <w:r>
+        <w:rPr>
+          <w:rFonts w:ascii="Helvetica Neue" w:hAnsi="Helvetica Neue" w:cstheme="minorHAnsi"/>
+          <w:color w:val="1B1B1B"/>
+          <w:sz w:val="26"/>
+          <w:szCs w:val="26"/>
+        </w:rPr>
+        <w:t xml:space="preserve">, </w:t>
+      </w:r>
+      <w:r>
+        <w:rPr>
+          <w:rFonts w:ascii="Helvetica Neue" w:hAnsi="Helvetica Neue" w:cstheme="minorHAnsi"/>
+          <w:color w:val="1B1B1B"/>
+          <w:sz w:val="26"/>
+          <w:szCs w:val="26"/>
+        </w:rPr>
+        <w:t xml:space="preserve">there is no </w:t>
+      </w:r>
+      <w:r>
+        <w:rPr>
+          <w:rFonts w:ascii="Helvetica Neue" w:hAnsi="Helvetica Neue" w:cstheme="minorHAnsi"/>
+          <w:color w:val="1B1B1B"/>
+          <w:sz w:val="26"/>
+          <w:szCs w:val="26"/>
+        </w:rPr>
+        <w:t>certain</w:t>
+      </w:r>
+      <w:r>
+        <w:rPr>
+          <w:rFonts w:ascii="Helvetica Neue" w:hAnsi="Helvetica Neue" w:cstheme="minorHAnsi"/>
+          <w:color w:val="1B1B1B"/>
+          <w:sz w:val="26"/>
+          <w:szCs w:val="26"/>
+        </w:rPr>
+        <w:t xml:space="preserve"> </w:t>
+      </w:r>
+      <w:r>
+        <w:rPr>
+          <w:rFonts w:ascii="Helvetica Neue" w:hAnsi="Helvetica Neue" w:cstheme="minorHAnsi"/>
+          <w:color w:val="1B1B1B"/>
+          <w:sz w:val="26"/>
+          <w:szCs w:val="26"/>
+        </w:rPr>
+        <w:t xml:space="preserve">connection between intelligence of humpback and its navigation </w:t>
+      </w:r>
+      <w:r>
+        <w:rPr>
+          <w:rFonts w:ascii="Helvetica Neue" w:hAnsi="Helvetica Neue" w:cstheme="minorHAnsi"/>
+          <w:color w:val="1B1B1B"/>
+          <w:sz w:val="26"/>
+          <w:szCs w:val="26"/>
+        </w:rPr>
+        <w:t>with</w:t>
+      </w:r>
+      <w:r>
+        <w:rPr>
+          <w:rFonts w:ascii="Helvetica Neue" w:hAnsi="Helvetica Neue" w:cstheme="minorHAnsi"/>
+          <w:color w:val="1B1B1B"/>
+          <w:sz w:val="26"/>
+          <w:szCs w:val="26"/>
+        </w:rPr>
+        <w:t xml:space="preserve"> stars.</w:t>
+      </w:r>
+      <w:r>
+        <w:t xml:space="preserve"> </w:t>
       </w:r>
     </w:p>
     <w:p>
@@ -109,36 +378,91 @@
           <w:sz w:val="26"/>
           <w:szCs w:val="26"/>
         </w:rPr>
-        <w:t xml:space="preserve">In addition, the author argues that humpback whales have no land features in the ocean to help them migrate in straight lines for long distance. So, they have to rely on stars. However, the professor challenges this statement by pointing out that the presence of </w:t>
-      </w:r>
-      <w:r>
-        <w:rPr>
-          <w:rFonts w:ascii="Helvetica Neue" w:hAnsi="Helvetica Neue" w:cstheme="minorHAnsi"/>
-          <w:color w:val="1B1B1B"/>
-          <w:sz w:val="26"/>
-          <w:szCs w:val="26"/>
-        </w:rPr>
-        <w:t>bio</w:t>
-      </w:r>
-      <w:bookmarkStart w:id="0" w:name="_GoBack"/>
-      <w:bookmarkEnd w:id="0"/>
-      <w:r>
-        <w:rPr>
-          <w:rFonts w:ascii="Helvetica Neue" w:hAnsi="Helvetica Neue" w:cstheme="minorHAnsi"/>
-          <w:color w:val="1B1B1B"/>
-          <w:sz w:val="26"/>
-          <w:szCs w:val="26"/>
-        </w:rPr>
-        <w:t>magnetite</w:t>
-      </w:r>
-      <w:r>
-        <w:rPr>
-          <w:rFonts w:ascii="Helvetica Neue" w:hAnsi="Helvetica Neue" w:cstheme="minorHAnsi"/>
-          <w:color w:val="1B1B1B"/>
-          <w:sz w:val="26"/>
-          <w:szCs w:val="26"/>
-        </w:rPr>
-        <w:t xml:space="preserve"> in the brains of humpback whales enables them to be sensitive to Earth’s magnetic field. It is Earth’s magnetic field that helps humpback whales to migrate.</w:t>
+        <w:t>In addition,</w:t>
+      </w:r>
+      <w:r>
+        <w:t xml:space="preserve"> </w:t>
+      </w:r>
+      <w:r>
+        <w:rPr>
+          <w:rFonts w:ascii="Helvetica Neue" w:hAnsi="Helvetica Neue" w:cstheme="minorHAnsi"/>
+          <w:color w:val="1B1B1B"/>
+          <w:sz w:val="26"/>
+          <w:szCs w:val="26"/>
+        </w:rPr>
+        <w:t>there may be a different explanation for the humpback whale's ability to navigate in straight lines</w:t>
+      </w:r>
+      <w:r>
+        <w:rPr>
+          <w:rFonts w:ascii="Helvetica Neue" w:hAnsi="Helvetica Neue" w:cstheme="minorHAnsi"/>
+          <w:color w:val="1B1B1B"/>
+          <w:sz w:val="26"/>
+          <w:szCs w:val="26"/>
+        </w:rPr>
+        <w:t xml:space="preserve"> </w:t>
+      </w:r>
+      <w:r>
+        <w:rPr>
+          <w:rFonts w:ascii="Helvetica Neue" w:hAnsi="Helvetica Neue" w:cstheme="minorHAnsi"/>
+          <w:color w:val="1B1B1B"/>
+          <w:sz w:val="26"/>
+          <w:szCs w:val="26"/>
+        </w:rPr>
+        <w:t xml:space="preserve">rather than the dependence on stars to navigate. </w:t>
+      </w:r>
+      <w:r>
+        <w:rPr>
+          <w:rFonts w:ascii="Helvetica Neue" w:hAnsi="Helvetica Neue" w:cstheme="minorHAnsi" w:hint="eastAsia"/>
+          <w:color w:val="1B1B1B"/>
+          <w:sz w:val="26"/>
+          <w:szCs w:val="26"/>
+        </w:rPr>
+        <w:t>A</w:t>
+      </w:r>
+      <w:r>
+        <w:rPr>
+          <w:rFonts w:ascii="Helvetica Neue" w:hAnsi="Helvetica Neue" w:cstheme="minorHAnsi"/>
+          <w:color w:val="1B1B1B"/>
+          <w:sz w:val="26"/>
+          <w:szCs w:val="26"/>
+        </w:rPr>
+        <w:t>s a matter of fact</w:t>
+      </w:r>
+      <w:r>
+        <w:rPr>
+          <w:rFonts w:ascii="Helvetica Neue" w:hAnsi="Helvetica Neue" w:cstheme="minorHAnsi" w:hint="eastAsia"/>
+          <w:color w:val="1B1B1B"/>
+          <w:sz w:val="26"/>
+          <w:szCs w:val="26"/>
+        </w:rPr>
+        <w:t>,</w:t>
+      </w:r>
+      <w:r>
+        <w:rPr>
+          <w:rFonts w:ascii="Helvetica Neue" w:hAnsi="Helvetica Neue" w:cstheme="minorHAnsi"/>
+          <w:color w:val="1B1B1B"/>
+          <w:sz w:val="26"/>
+          <w:szCs w:val="26"/>
+        </w:rPr>
+        <w:t xml:space="preserve"> hump</w:t>
+      </w:r>
+      <w:r>
+        <w:rPr>
+          <w:rFonts w:ascii="Helvetica Neue" w:hAnsi="Helvetica Neue" w:cstheme="minorHAnsi"/>
+          <w:color w:val="1B1B1B"/>
+          <w:sz w:val="26"/>
+          <w:szCs w:val="26"/>
+        </w:rPr>
+        <w:t>b</w:t>
+      </w:r>
+      <w:r>
+        <w:rPr>
+          <w:rFonts w:ascii="Helvetica Neue" w:hAnsi="Helvetica Neue" w:cstheme="minorHAnsi"/>
+          <w:color w:val="1B1B1B"/>
+          <w:sz w:val="26"/>
+          <w:szCs w:val="26"/>
+        </w:rPr>
+        <w:t>ack is very sensitive and uses its own substance to sense external force rather than using the star to navigate.</w:t>
       </w:r>
     </w:p>
     <w:p>
@@ -160,7 +484,7 @@
         <w:spacing w:before="0" w:beforeAutospacing="0" w:after="0" w:afterAutospacing="0"/>
         <w:jc w:val="both"/>
         <w:rPr>
-          <w:rFonts w:ascii="Helvetica Neue" w:hAnsi="Helvetica Neue" w:cstheme="minorHAnsi"/>
+          <w:rFonts w:ascii="Helvetica Neue" w:hAnsi="Helvetica Neue" w:cstheme="minorHAnsi" w:hint="eastAsia"/>
           <w:color w:val="1B1B1B"/>
           <w:sz w:val="26"/>
           <w:szCs w:val="26"/>
@@ -173,45 +497,271 @@
           <w:sz w:val="26"/>
           <w:szCs w:val="26"/>
         </w:rPr>
-        <w:t xml:space="preserve">Finally, the professor cast doubt on what is stated in the reading that humpback whales look at the stars through spy-hopping, which is a rare behavior among marine animals. He claims that there is no connection between spy-hopping and looking at stars since other animals exhibit this behavior but do not migrate, such as sharks. Also, humpback whales do </w:t>
-      </w:r>
-      <w:r>
-        <w:rPr>
-          <w:rFonts w:ascii="Helvetica Neue" w:hAnsi="Helvetica Neue" w:cstheme="minorHAnsi"/>
-          <w:color w:val="1B1B1B"/>
-          <w:sz w:val="26"/>
-          <w:szCs w:val="26"/>
-        </w:rPr>
-        <w:t>spy hop</w:t>
-      </w:r>
-      <w:r>
-        <w:rPr>
-          <w:rFonts w:ascii="Helvetica Neue" w:hAnsi="Helvetica Neue" w:cstheme="minorHAnsi"/>
-          <w:color w:val="1B1B1B"/>
-          <w:sz w:val="26"/>
-          <w:szCs w:val="26"/>
-        </w:rPr>
-        <w:t xml:space="preserve"> during the day when no stars can be seen in the sky. So, the statement that humpback whales adopt </w:t>
-      </w:r>
-      <w:proofErr w:type="spellStart"/>
-      <w:r>
-        <w:rPr>
-          <w:rFonts w:ascii="Helvetica Neue" w:hAnsi="Helvetica Neue" w:cstheme="minorHAnsi"/>
-          <w:color w:val="1B1B1B"/>
-          <w:sz w:val="26"/>
-          <w:szCs w:val="26"/>
-        </w:rPr>
-        <w:t>spyhopping</w:t>
-      </w:r>
-      <w:proofErr w:type="spellEnd"/>
-      <w:r>
-        <w:rPr>
-          <w:rFonts w:ascii="Helvetica Neue" w:hAnsi="Helvetica Neue" w:cstheme="minorHAnsi"/>
-          <w:color w:val="1B1B1B"/>
-          <w:sz w:val="26"/>
-          <w:szCs w:val="26"/>
-        </w:rPr>
-        <w:t xml:space="preserve"> to look at stars is not convincing.</w:t>
+        <w:t>Finally,</w:t>
+      </w:r>
+      <w:r>
+        <w:t xml:space="preserve"> </w:t>
+      </w:r>
+      <w:r>
+        <w:rPr>
+          <w:rFonts w:ascii="Helvetica Neue" w:hAnsi="Helvetica Neue" w:cstheme="minorHAnsi"/>
+          <w:color w:val="1B1B1B"/>
+          <w:sz w:val="26"/>
+          <w:szCs w:val="26"/>
+        </w:rPr>
+        <w:t xml:space="preserve">it is proposed in the reading material that: </w:t>
+      </w:r>
+      <w:r>
+        <w:rPr>
+          <w:rFonts w:ascii="Helvetica Neue" w:hAnsi="Helvetica Neue" w:cstheme="minorHAnsi"/>
+          <w:color w:val="1B1B1B"/>
+          <w:sz w:val="26"/>
+          <w:szCs w:val="26"/>
+        </w:rPr>
+        <w:t>humpback whales</w:t>
+      </w:r>
+      <w:r>
+        <w:rPr>
+          <w:rFonts w:ascii="Helvetica Neue" w:hAnsi="Helvetica Neue" w:cstheme="minorHAnsi"/>
+          <w:color w:val="1B1B1B"/>
+          <w:sz w:val="26"/>
+          <w:szCs w:val="26"/>
+        </w:rPr>
+        <w:t xml:space="preserve">’ </w:t>
+      </w:r>
+      <w:r>
+        <w:rPr>
+          <w:rFonts w:ascii="Helvetica Neue" w:hAnsi="Helvetica Neue" w:cstheme="minorHAnsi"/>
+          <w:color w:val="1B1B1B"/>
+          <w:sz w:val="26"/>
+          <w:szCs w:val="26"/>
+        </w:rPr>
+        <w:t>head</w:t>
+      </w:r>
+      <w:r>
+        <w:rPr>
+          <w:rFonts w:ascii="Helvetica Neue" w:hAnsi="Helvetica Neue" w:cstheme="minorHAnsi"/>
+          <w:color w:val="1B1B1B"/>
+          <w:sz w:val="26"/>
+          <w:szCs w:val="26"/>
+        </w:rPr>
+        <w:t xml:space="preserve">ing </w:t>
+      </w:r>
+      <w:r>
+        <w:rPr>
+          <w:rFonts w:ascii="Helvetica Neue" w:hAnsi="Helvetica Neue" w:cstheme="minorHAnsi"/>
+          <w:color w:val="1B1B1B"/>
+          <w:sz w:val="26"/>
+          <w:szCs w:val="26"/>
+        </w:rPr>
+        <w:t>above the water as though looking upward</w:t>
+      </w:r>
+      <w:r>
+        <w:rPr>
+          <w:rFonts w:ascii="Helvetica Neue" w:hAnsi="Helvetica Neue" w:cstheme="minorHAnsi"/>
+          <w:color w:val="1B1B1B"/>
+          <w:sz w:val="26"/>
+          <w:szCs w:val="26"/>
+        </w:rPr>
+        <w:t xml:space="preserve">, which is known as </w:t>
+      </w:r>
+      <w:r>
+        <w:rPr>
+          <w:rFonts w:ascii="Helvetica Neue" w:hAnsi="Helvetica Neue" w:cstheme="minorHAnsi"/>
+          <w:color w:val="1B1B1B"/>
+          <w:sz w:val="26"/>
+          <w:szCs w:val="26"/>
+        </w:rPr>
+        <w:t>spy-hopping</w:t>
+      </w:r>
+      <w:r>
+        <w:rPr>
+          <w:rFonts w:ascii="Helvetica Neue" w:hAnsi="Helvetica Neue" w:cstheme="minorHAnsi"/>
+          <w:color w:val="1B1B1B"/>
+          <w:sz w:val="26"/>
+          <w:szCs w:val="26"/>
+        </w:rPr>
+        <w:t xml:space="preserve">, </w:t>
+      </w:r>
+      <w:r>
+        <w:rPr>
+          <w:rFonts w:ascii="Helvetica Neue" w:hAnsi="Helvetica Neue" w:cstheme="minorHAnsi" w:hint="eastAsia"/>
+          <w:color w:val="1B1B1B"/>
+          <w:sz w:val="26"/>
+          <w:szCs w:val="26"/>
+        </w:rPr>
+        <w:t>is</w:t>
+      </w:r>
+      <w:r>
+        <w:rPr>
+          <w:rFonts w:ascii="Helvetica Neue" w:hAnsi="Helvetica Neue" w:cstheme="minorHAnsi"/>
+          <w:color w:val="1B1B1B"/>
+          <w:sz w:val="26"/>
+          <w:szCs w:val="26"/>
+        </w:rPr>
+        <w:t xml:space="preserve"> </w:t>
+      </w:r>
+      <w:r>
+        <w:rPr>
+          <w:rFonts w:ascii="Helvetica Neue" w:hAnsi="Helvetica Neue" w:cstheme="minorHAnsi"/>
+          <w:color w:val="1B1B1B"/>
+          <w:sz w:val="26"/>
+          <w:szCs w:val="26"/>
+        </w:rPr>
+        <w:t>explain</w:t>
+      </w:r>
+      <w:r>
+        <w:rPr>
+          <w:rFonts w:ascii="Helvetica Neue" w:hAnsi="Helvetica Neue" w:cstheme="minorHAnsi"/>
+          <w:color w:val="1B1B1B"/>
+          <w:sz w:val="26"/>
+          <w:szCs w:val="26"/>
+        </w:rPr>
+        <w:t xml:space="preserve">ed that </w:t>
+      </w:r>
+      <w:r>
+        <w:rPr>
+          <w:rFonts w:ascii="Helvetica Neue" w:hAnsi="Helvetica Neue" w:cstheme="minorHAnsi"/>
+          <w:color w:val="1B1B1B"/>
+          <w:sz w:val="26"/>
+          <w:szCs w:val="26"/>
+        </w:rPr>
+        <w:t>the whales are looking at the stars, which are providing them with information to navigate by</w:t>
+      </w:r>
+      <w:r>
+        <w:rPr>
+          <w:rFonts w:ascii="Helvetica Neue" w:hAnsi="Helvetica Neue" w:cstheme="minorHAnsi"/>
+          <w:color w:val="1B1B1B"/>
+          <w:sz w:val="26"/>
+          <w:szCs w:val="26"/>
+        </w:rPr>
+        <w:t xml:space="preserve">. However, the profession </w:t>
+      </w:r>
+      <w:r>
+        <w:rPr>
+          <w:rFonts w:ascii="Helvetica Neue" w:hAnsi="Helvetica Neue" w:cstheme="minorHAnsi"/>
+          <w:color w:val="1B1B1B"/>
+          <w:sz w:val="26"/>
+          <w:szCs w:val="26"/>
+        </w:rPr>
+        <w:t>refutes this viewpoint and maintains that</w:t>
+      </w:r>
+      <w:r>
+        <w:rPr>
+          <w:rFonts w:ascii="Helvetica Neue" w:hAnsi="Helvetica Neue" w:cstheme="minorHAnsi"/>
+          <w:color w:val="1B1B1B"/>
+          <w:sz w:val="26"/>
+          <w:szCs w:val="26"/>
+        </w:rPr>
+        <w:t xml:space="preserve"> </w:t>
+      </w:r>
+      <w:r>
+        <w:rPr>
+          <w:rFonts w:ascii="Helvetica Neue" w:hAnsi="Helvetica Neue" w:cstheme="minorHAnsi"/>
+          <w:color w:val="1B1B1B"/>
+          <w:sz w:val="26"/>
+          <w:szCs w:val="26"/>
+        </w:rPr>
+        <w:t>spy</w:t>
+      </w:r>
+      <w:r>
+        <w:rPr>
+          <w:rFonts w:ascii="Helvetica Neue" w:hAnsi="Helvetica Neue" w:cstheme="minorHAnsi"/>
+          <w:color w:val="1B1B1B"/>
+          <w:sz w:val="26"/>
+          <w:szCs w:val="26"/>
+        </w:rPr>
+        <w:t>-</w:t>
+      </w:r>
+      <w:r>
+        <w:rPr>
+          <w:rFonts w:ascii="Helvetica Neue" w:hAnsi="Helvetica Neue" w:cstheme="minorHAnsi"/>
+          <w:color w:val="1B1B1B"/>
+          <w:sz w:val="26"/>
+          <w:szCs w:val="26"/>
+        </w:rPr>
+        <w:t>hopping probably has nothing to do with looking at stars</w:t>
+      </w:r>
+      <w:r>
+        <w:rPr>
+          <w:rFonts w:ascii="Helvetica Neue" w:hAnsi="Helvetica Neue" w:cstheme="minorHAnsi"/>
+          <w:color w:val="1B1B1B"/>
+          <w:sz w:val="26"/>
+          <w:szCs w:val="26"/>
+        </w:rPr>
+        <w:t>, which other animals, like s</w:t>
+      </w:r>
+      <w:r>
+        <w:rPr>
+          <w:rFonts w:ascii="Helvetica Neue" w:hAnsi="Helvetica Neue" w:cstheme="minorHAnsi"/>
+          <w:color w:val="1B1B1B"/>
+          <w:sz w:val="26"/>
+          <w:szCs w:val="26"/>
+        </w:rPr>
+        <w:t>ome sharks</w:t>
+      </w:r>
+      <w:r>
+        <w:rPr>
+          <w:rFonts w:ascii="Helvetica Neue" w:hAnsi="Helvetica Neue" w:cstheme="minorHAnsi"/>
+          <w:color w:val="1B1B1B"/>
+          <w:sz w:val="26"/>
+          <w:szCs w:val="26"/>
+        </w:rPr>
+        <w:t>,</w:t>
+      </w:r>
+      <w:r>
+        <w:rPr>
+          <w:rFonts w:ascii="Helvetica Neue" w:hAnsi="Helvetica Neue" w:cstheme="minorHAnsi"/>
+          <w:color w:val="1B1B1B"/>
+          <w:sz w:val="26"/>
+          <w:szCs w:val="26"/>
+        </w:rPr>
+        <w:t xml:space="preserve"> do it, for example.</w:t>
+      </w:r>
+      <w:r>
+        <w:rPr>
+          <w:rFonts w:ascii="Helvetica Neue" w:hAnsi="Helvetica Neue" w:cstheme="minorHAnsi"/>
+          <w:color w:val="1B1B1B"/>
+          <w:sz w:val="26"/>
+          <w:szCs w:val="26"/>
+        </w:rPr>
+        <w:t xml:space="preserve"> </w:t>
+      </w:r>
+      <w:r>
+        <w:rPr>
+          <w:rFonts w:ascii="Helvetica Neue" w:hAnsi="Helvetica Neue" w:cstheme="minorHAnsi"/>
+          <w:color w:val="1B1B1B"/>
+          <w:sz w:val="26"/>
+          <w:szCs w:val="26"/>
+        </w:rPr>
+        <w:t>But sharks don't migrate or look at stars.</w:t>
+      </w:r>
+      <w:r>
+        <w:rPr>
+          <w:rFonts w:ascii="Helvetica Neue" w:hAnsi="Helvetica Neue" w:cstheme="minorHAnsi"/>
+          <w:color w:val="1B1B1B"/>
+          <w:sz w:val="26"/>
+          <w:szCs w:val="26"/>
+        </w:rPr>
+        <w:t xml:space="preserve"> So, the profession believes that </w:t>
+      </w:r>
+      <w:r>
+        <w:rPr>
+          <w:rFonts w:ascii="Helvetica Neue" w:hAnsi="Helvetica Neue" w:cstheme="minorHAnsi"/>
+          <w:color w:val="1B1B1B"/>
+          <w:sz w:val="26"/>
+          <w:szCs w:val="26"/>
+        </w:rPr>
+        <w:t>its unusual behavior of humpback known as spy-hopping is not that the whales are looking at the stars</w:t>
+      </w:r>
+      <w:r>
+        <w:rPr>
+          <w:rFonts w:ascii="Helvetica Neue" w:hAnsi="Helvetica Neue" w:cstheme="minorHAnsi"/>
+          <w:color w:val="1B1B1B"/>
+          <w:sz w:val="26"/>
+          <w:szCs w:val="26"/>
+        </w:rPr>
+        <w:t>.</w:t>
       </w:r>
     </w:p>
     <w:p>
@@ -273,7 +823,7 @@
         <w:spacing w:before="0" w:beforeAutospacing="0" w:after="0" w:afterAutospacing="0"/>
         <w:jc w:val="both"/>
         <w:rPr>
-          <w:rFonts w:ascii="Helvetica Neue" w:hAnsi="Helvetica Neue" w:cstheme="minorHAnsi"/>
+          <w:rFonts w:ascii="Helvetica Neue" w:hAnsi="Helvetica Neue" w:cstheme="minorHAnsi" w:hint="eastAsia"/>
           <w:color w:val="1B1B1B"/>
           <w:sz w:val="26"/>
           <w:szCs w:val="26"/>
@@ -288,16 +838,6 @@
         </w:rPr>
         <w:t>2018.9.29</w:t>
       </w:r>
-    </w:p>
-    <w:p>
-      <w:pPr>
-        <w:jc w:val="both"/>
-        <w:rPr>
-          <w:rFonts w:ascii="Helvetica Neue" w:eastAsia="Times New Roman" w:hAnsi="Helvetica Neue" w:cstheme="minorHAnsi"/>
-          <w:sz w:val="26"/>
-          <w:szCs w:val="26"/>
-        </w:rPr>
-      </w:pPr>
     </w:p>
     <w:sectPr>
       <w:pgSz w:w="11900" w:h="16840"/>
@@ -694,8 +1234,6 @@
     <w:lsdException w:name="List Table 5 Dark Accent 6" w:uiPriority="50"/>
     <w:lsdException w:name="List Table 6 Colorful Accent 6" w:uiPriority="51"/>
     <w:lsdException w:name="List Table 7 Colorful Accent 6" w:uiPriority="52"/>
-    <w:lsdException w:name="Mention" w:semiHidden="1" w:unhideWhenUsed="1"/>
-    <w:lsdException w:name="Smart Hyperlink" w:semiHidden="1" w:unhideWhenUsed="1"/>
   </w:latentStyles>
   <w:style w:type="paragraph" w:default="1" w:styleId="Normal">
     <w:name w:val="Normal"/>
@@ -767,7 +1305,6 @@
     <w:name w:val="Normal (Web)"/>
     <w:basedOn w:val="Normal"/>
     <w:uiPriority w:val="99"/>
-    <w:semiHidden/>
     <w:unhideWhenUsed/>
     <w:rsid w:val="00902BF6"/>
     <w:pPr>
@@ -775,6 +1312,29 @@
     </w:pPr>
     <w:rPr>
       <w:rFonts w:ascii="Times New Roman" w:eastAsia="Times New Roman" w:hAnsi="Times New Roman" w:cs="Times New Roman"/>
+    </w:rPr>
+  </w:style>
+  <w:style w:type="character" w:styleId="Hyperlink">
+    <w:name w:val="Hyperlink"/>
+    <w:basedOn w:val="DefaultParagraphFont"/>
+    <w:uiPriority w:val="99"/>
+    <w:unhideWhenUsed/>
+    <w:rsid w:val="009374E9"/>
+    <w:rPr>
+      <w:color w:val="0563C1" w:themeColor="hyperlink"/>
+      <w:u w:val="single"/>
+    </w:rPr>
+  </w:style>
+  <w:style w:type="character" w:styleId="FollowedHyperlink">
+    <w:name w:val="FollowedHyperlink"/>
+    <w:basedOn w:val="DefaultParagraphFont"/>
+    <w:uiPriority w:val="99"/>
+    <w:semiHidden/>
+    <w:unhideWhenUsed/>
+    <w:rsid w:val="00B4048C"/>
+    <w:rPr>
+      <w:color w:val="954F72" w:themeColor="followedHyperlink"/>
+      <w:u w:val="single"/>
     </w:rPr>
   </w:style>
 </w:styles>

</xml_diff>